<commit_message>
updating description of RF
</commit_message>
<xml_diff>
--- a/Additional information regarding random forests.docx
+++ b/Additional information regarding random forests.docx
@@ -2,6 +2,41 @@
 <file path=word/document.xml><?xml version="1.0" encoding="utf-8"?>
 <w:document xmlns:wpc="http://schemas.microsoft.com/office/word/2010/wordprocessingCanvas" xmlns:cx="http://schemas.microsoft.com/office/drawing/2014/chartex" xmlns:cx1="http://schemas.microsoft.com/office/drawing/2015/9/8/chartex" xmlns:cx2="http://schemas.microsoft.com/office/drawing/2015/10/21/chartex" xmlns:cx3="http://schemas.microsoft.com/office/drawing/2016/5/9/chartex" xmlns:cx4="http://schemas.microsoft.com/office/drawing/2016/5/10/chartex" xmlns:cx5="http://schemas.microsoft.com/office/drawing/2016/5/11/chartex" xmlns:cx6="http://schemas.microsoft.com/office/drawing/2016/5/12/chartex" xmlns:cx7="http://schemas.microsoft.com/office/drawing/2016/5/13/chartex" xmlns:cx8="http://schemas.microsoft.com/office/drawing/2016/5/14/chartex" xmlns:mc="http://schemas.openxmlformats.org/markup-compatibility/2006" xmlns:aink="http://schemas.microsoft.com/office/drawing/2016/ink" xmlns:am3d="http://schemas.microsoft.com/office/drawing/2017/model3d" xmlns:o="urn:schemas-microsoft-com:office:office" xmlns:r="http://schemas.openxmlformats.org/officeDocument/2006/relationships" xmlns:m="http://schemas.openxmlformats.org/officeDocument/2006/math" xmlns:v="urn:schemas-microsoft-com:vml" xmlns:wp14="http://schemas.microsoft.com/office/word/2010/wordprocessingDrawing" xmlns:wp="http://schemas.openxmlformats.org/drawingml/2006/wordprocessingDrawing" xmlns:w10="urn:schemas-microsoft-com:office:word" xmlns:w="http://schemas.openxmlformats.org/wordprocessingml/2006/main" xmlns:w14="http://schemas.microsoft.com/office/word/2010/wordml" xmlns:w15="http://schemas.microsoft.com/office/word/2012/wordml" xmlns:w16cex="http://schemas.microsoft.com/office/word/2018/wordml/cex" xmlns:w16cid="http://schemas.microsoft.com/office/word/2016/wordml/cid" xmlns:w16="http://schemas.microsoft.com/office/word/2018/wordml" xmlns:w16se="http://schemas.microsoft.com/office/word/2015/wordml/symex" xmlns:wpg="http://schemas.microsoft.com/office/word/2010/wordprocessingGroup" xmlns:wpi="http://schemas.microsoft.com/office/word/2010/wordprocessingInk" xmlns:wne="http://schemas.microsoft.com/office/word/2006/wordml" xmlns:wps="http://schemas.microsoft.com/office/word/2010/wordprocessingShape" mc:Ignorable="w14 w15 w16se w16cid w16 w16cex wp14">
   <w:body>
+    <w:p>
+      <w:r>
+        <w:t>Random Forest is an ‘ensemble’ model that fits based on majority voting from numerous decision trees</w:t>
+      </w:r>
+      <w:r>
+        <w:t xml:space="preserve"> which corrects for overfitting</w:t>
+      </w:r>
+      <w:r>
+        <w:t xml:space="preserve">. </w:t>
+      </w:r>
+      <w:r>
+        <w:t xml:space="preserve">As Random Forest is a non-parametric algorithm, it </w:t>
+      </w:r>
+      <w:r>
+        <w:t>requires little data preparation beforehand.</w:t>
+      </w:r>
+      <w:r>
+        <w:t xml:space="preserve"> </w:t>
+      </w:r>
+      <w:r>
+        <w:t>V</w:t>
+      </w:r>
+      <w:r>
+        <w:t xml:space="preserve">ariables can be ranked according to importance based on Gini index, though </w:t>
+      </w:r>
+      <w:r>
+        <w:t xml:space="preserve">how a variable affects final output </w:t>
+      </w:r>
+      <w:r>
+        <w:t>is less interpretable than logistic regression.</w:t>
+      </w:r>
+      <w:r>
+        <w:t xml:space="preserve"> </w:t>
+      </w:r>
+    </w:p>
     <w:p>
       <w:r>
         <w:t xml:space="preserve">The first iteration of training the Random Forest Classifier yielded 88.3% overall Accuracy, but a low </w:t>

</xml_diff>

<commit_message>
add intro for gbm model
</commit_message>
<xml_diff>
--- a/Additional information regarding random forests.docx
+++ b/Additional information regarding random forests.docx
@@ -90,15 +90,7 @@
         <w:t>)</w:t>
       </w:r>
       <w:r>
-        <w:t xml:space="preserve">, and that </w:t>
-      </w:r>
-      <w:proofErr w:type="spellStart"/>
-      <w:r>
-        <w:t>undersampling</w:t>
-      </w:r>
-      <w:proofErr w:type="spellEnd"/>
-      <w:r>
-        <w:t xml:space="preserve"> the majority class (no death) or oversampling the minority class (death) might increase accuracy.</w:t>
+        <w:t>, and that undersampling the majority class (no death) or oversampling the minority class (death) might increase accuracy.</w:t>
       </w:r>
     </w:p>
     <w:p>
@@ -119,15 +111,7 @@
         <w:t xml:space="preserve">Random Forest </w:t>
       </w:r>
       <w:r>
-        <w:t xml:space="preserve">model was trained additionally using the following sampling techniques: down (simple random </w:t>
-      </w:r>
-      <w:proofErr w:type="spellStart"/>
-      <w:r>
-        <w:t>undersampling</w:t>
-      </w:r>
-      <w:proofErr w:type="spellEnd"/>
-      <w:r>
-        <w:t xml:space="preserve"> an equivalent number of cases where patients did not die), ROSE (Random Over-Sampling Examples), and SMOTE (Synthetic Minority Oversampling Technique). </w:t>
+        <w:t xml:space="preserve">model was trained additionally using the following sampling techniques: down (simple random undersampling an equivalent number of cases where patients did not die), ROSE (Random Over-Sampling Examples), and SMOTE (Synthetic Minority Oversampling Technique). </w:t>
       </w:r>
       <w:r>
         <w:t xml:space="preserve">The results are </w:t>
@@ -1227,6 +1211,75 @@
       </w:r>
       <w:r>
         <w:t>balanced accuracy.</w:t>
+      </w:r>
+    </w:p>
+    <w:p/>
+    <w:p>
+      <w:pPr>
+        <w:rPr>
+          <w:lang w:val="en-US"/>
+        </w:rPr>
+      </w:pPr>
+      <w:r>
+        <w:t>G</w:t>
+      </w:r>
+      <w:r>
+        <w:t>radient</w:t>
+      </w:r>
+      <w:r>
+        <w:rPr>
+          <w:lang w:val="en-US"/>
+        </w:rPr>
+        <w:t xml:space="preserve"> boosting is a method of converting weak learner into strong learners. The model begins by training a decision tree</w:t>
+      </w:r>
+      <w:r>
+        <w:rPr>
+          <w:lang w:val="en-US"/>
+        </w:rPr>
+        <w:t xml:space="preserve"> with equal weight, and then we will increase the weights of those observations that are difficult to classify and lower the weights for easy ones to create a new tree. Our model is therefore combination of tree 1 and tree 2.</w:t>
+      </w:r>
+      <w:r>
+        <w:rPr>
+          <w:lang w:val="en-US"/>
+        </w:rPr>
+        <w:t xml:space="preserve"> </w:t>
+      </w:r>
+      <w:r>
+        <w:rPr>
+          <w:lang w:val="en-US"/>
+        </w:rPr>
+        <w:t>Gradient boosting</w:t>
+      </w:r>
+      <w:r>
+        <w:rPr>
+          <w:lang w:val="en-US"/>
+        </w:rPr>
+        <w:t xml:space="preserve"> identifies the shortcomings by using gradients in the loss function (y=ax+b+e, e needs a special mention as it is the error term). The loss function is a measure indication how good are model’s coefficients are at fitting the underlying data. </w:t>
+      </w:r>
+    </w:p>
+    <w:p>
+      <w:pPr>
+        <w:rPr>
+          <w:lang w:val="en-US"/>
+        </w:rPr>
+      </w:pPr>
+      <w:r>
+        <w:rPr>
+          <w:lang w:val="en-US"/>
+        </w:rPr>
+        <w:t xml:space="preserve">We used the package “gbm” to train the gbm model and used cross-validation method to determine the best </w:t>
+      </w:r>
+      <w:r>
+        <w:rPr>
+          <w:lang w:val="en-US"/>
+        </w:rPr>
+        <w:t>iteration. There are several ways we can choose for distribution of our response variable, for example-“bernoulli” (logistic regression for 0-1 outcome), “gaussian”(squared errors), “tdist” (t-distribution loss), we used bernoulli for our gbm model.  The overall accuracy for this model is 88.67%.</w:t>
+      </w:r>
+      <w:r>
+        <w:rPr>
+          <w:lang w:val="en-US"/>
+        </w:rPr>
+        <w:t xml:space="preserve"> </w:t>
       </w:r>
     </w:p>
     <w:p/>

</xml_diff>